<commit_message>
merubah beberapa hal pada jawaban tugas
</commit_message>
<xml_diff>
--- a/TugasAnalgo4/Tugas.docx
+++ b/TugasAnalgo4/Tugas.docx
@@ -102,10 +102,138 @@
     </w:p>
     <w:p>
       <w:r>
-        <w:t>Waktu proses penggabungan = n</w:t>
-      </w:r>
-    </w:p>
-    <w:p>
+        <w:t xml:space="preserve">Waktu proses penggabungan = </w:t>
+      </w:r>
+      <w:r>
+        <w:t>n</w:t>
+      </w:r>
+    </w:p>
+    <w:p>
+      <w:r>
+        <w:rPr>
+          <w:noProof/>
+        </w:rPr>
+        <mc:AlternateContent>
+          <mc:Choice Requires="wps">
+            <w:drawing>
+              <wp:anchor distT="45720" distB="45720" distL="114300" distR="114300" simplePos="0" relativeHeight="251661312" behindDoc="0" locked="0" layoutInCell="1" allowOverlap="1" wp14:anchorId="2CF3E6A8" wp14:editId="23E481EA">
+                <wp:simplePos x="0" y="0"/>
+                <wp:positionH relativeFrom="column">
+                  <wp:posOffset>1925320</wp:posOffset>
+                </wp:positionH>
+                <wp:positionV relativeFrom="paragraph">
+                  <wp:posOffset>415290</wp:posOffset>
+                </wp:positionV>
+                <wp:extent cx="847725" cy="252095"/>
+                <wp:effectExtent l="0" t="0" r="0" b="0"/>
+                <wp:wrapSquare wrapText="bothSides"/>
+                <wp:docPr id="1" name="Text Box 2"/>
+                <wp:cNvGraphicFramePr>
+                  <a:graphicFrameLocks xmlns:a="http://schemas.openxmlformats.org/drawingml/2006/main"/>
+                </wp:cNvGraphicFramePr>
+                <a:graphic xmlns:a="http://schemas.openxmlformats.org/drawingml/2006/main">
+                  <a:graphicData uri="http://schemas.microsoft.com/office/word/2010/wordprocessingShape">
+                    <wps:wsp>
+                      <wps:cNvSpPr txBox="1">
+                        <a:spLocks noChangeArrowheads="1"/>
+                      </wps:cNvSpPr>
+                      <wps:spPr bwMode="auto">
+                        <a:xfrm>
+                          <a:off x="0" y="0"/>
+                          <a:ext cx="847725" cy="252095"/>
+                        </a:xfrm>
+                        <a:prstGeom prst="rect">
+                          <a:avLst/>
+                        </a:prstGeom>
+                        <a:noFill/>
+                        <a:ln>
+                          <a:noFill/>
+                        </a:ln>
+                      </wps:spPr>
+                      <wps:style>
+                        <a:lnRef idx="0">
+                          <a:scrgbClr r="0" g="0" b="0"/>
+                        </a:lnRef>
+                        <a:fillRef idx="0">
+                          <a:scrgbClr r="0" g="0" b="0"/>
+                        </a:fillRef>
+                        <a:effectRef idx="0">
+                          <a:scrgbClr r="0" g="0" b="0"/>
+                        </a:effectRef>
+                        <a:fontRef idx="minor">
+                          <a:schemeClr val="dk1"/>
+                        </a:fontRef>
+                      </wps:style>
+                      <wps:txbx>
+                        <w:txbxContent>
+                          <w:p>
+                            <w:r>
+                              <w:t>otherwise</w:t>
+                            </w:r>
+                          </w:p>
+                          <w:p/>
+                          <w:p>
+                            <w:r>
+                              <w:t>If n = 1</w:t>
+                            </w:r>
+                          </w:p>
+                          <w:p>
+                            <w:r>
+                              <w:t>otherwise</w:t>
+                            </w:r>
+                          </w:p>
+                          <w:p/>
+                        </w:txbxContent>
+                      </wps:txbx>
+                      <wps:bodyPr rot="0" vert="horz" wrap="square" lIns="91440" tIns="45720" rIns="91440" bIns="45720" anchor="t" anchorCtr="0">
+                        <a:noAutofit/>
+                      </wps:bodyPr>
+                    </wps:wsp>
+                  </a:graphicData>
+                </a:graphic>
+                <wp14:sizeRelH relativeFrom="margin">
+                  <wp14:pctWidth>0</wp14:pctWidth>
+                </wp14:sizeRelH>
+                <wp14:sizeRelV relativeFrom="margin">
+                  <wp14:pctHeight>0</wp14:pctHeight>
+                </wp14:sizeRelV>
+              </wp:anchor>
+            </w:drawing>
+          </mc:Choice>
+          <mc:Fallback>
+            <w:pict>
+              <v:shapetype w14:anchorId="2CF3E6A8" id="_x0000_t202" coordsize="21600,21600" o:spt="202" path="m,l,21600r21600,l21600,xe">
+                <v:stroke joinstyle="miter"/>
+                <v:path gradientshapeok="t" o:connecttype="rect"/>
+              </v:shapetype>
+              <v:shape id="Text Box 2" o:spid="_x0000_s1026" type="#_x0000_t202" style="position:absolute;margin-left:151.6pt;margin-top:32.7pt;width:66.75pt;height:19.85pt;z-index:251661312;visibility:visible;mso-wrap-style:square;mso-width-percent:0;mso-height-percent:0;mso-wrap-distance-left:9pt;mso-wrap-distance-top:3.6pt;mso-wrap-distance-right:9pt;mso-wrap-distance-bottom:3.6pt;mso-position-horizontal:absolute;mso-position-horizontal-relative:text;mso-position-vertical:absolute;mso-position-vertical-relative:text;mso-width-percent:0;mso-height-percent:0;mso-width-relative:margin;mso-height-relative:margin;v-text-anchor:top" o:gfxdata="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" filled="f" stroked="f">
+                <v:textbox>
+                  <w:txbxContent>
+                    <w:p>
+                      <w:r>
+                        <w:t>otherwise</w:t>
+                      </w:r>
+                    </w:p>
+                    <w:p/>
+                    <w:p>
+                      <w:r>
+                        <w:t>If n = 1</w:t>
+                      </w:r>
+                    </w:p>
+                    <w:p>
+                      <w:r>
+                        <w:t>otherwise</w:t>
+                      </w:r>
+                    </w:p>
+                    <w:p/>
+                  </w:txbxContent>
+                </v:textbox>
+                <w10:wrap type="square"/>
+              </v:shape>
+            </w:pict>
+          </mc:Fallback>
+        </mc:AlternateContent>
+      </w:r>
       <w:r>
         <w:rPr>
           <w:noProof/>
@@ -116,10 +244,10 @@
               <wp:anchor distT="45720" distB="45720" distL="114300" distR="114300" simplePos="0" relativeHeight="251659264" behindDoc="0" locked="0" layoutInCell="1" allowOverlap="1">
                 <wp:simplePos x="0" y="0"/>
                 <wp:positionH relativeFrom="column">
-                  <wp:posOffset>1695249</wp:posOffset>
+                  <wp:posOffset>2037715</wp:posOffset>
                 </wp:positionH>
                 <wp:positionV relativeFrom="paragraph">
-                  <wp:posOffset>186055</wp:posOffset>
+                  <wp:posOffset>198755</wp:posOffset>
                 </wp:positionV>
                 <wp:extent cx="637540" cy="252095"/>
                 <wp:effectExtent l="0" t="0" r="0" b="0"/>
@@ -199,137 +327,12 @@
           </mc:Choice>
           <mc:Fallback>
             <w:pict>
-              <v:shapetype id="_x0000_t202" coordsize="21600,21600" o:spt="202" path="m,l,21600r21600,l21600,xe">
-                <v:stroke joinstyle="miter"/>
-                <v:path gradientshapeok="t" o:connecttype="rect"/>
-              </v:shapetype>
-              <v:shape id="Text Box 2" o:spid="_x0000_s1026" type="#_x0000_t202" style="position:absolute;margin-left:133.5pt;margin-top:14.65pt;width:50.2pt;height:19.85pt;z-index:251659264;visibility:visible;mso-wrap-style:square;mso-width-percent:0;mso-height-percent:0;mso-wrap-distance-left:9pt;mso-wrap-distance-top:3.6pt;mso-wrap-distance-right:9pt;mso-wrap-distance-bottom:3.6pt;mso-position-horizontal:absolute;mso-position-horizontal-relative:text;mso-position-vertical:absolute;mso-position-vertical-relative:text;mso-width-percent:0;mso-height-percent:0;mso-width-relative:margin;mso-height-relative:margin;v-text-anchor:top" o:gfxdata="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" filled="f" stroked="f">
+              <v:shape id="_x0000_s1027" type="#_x0000_t202" style="position:absolute;margin-left:160.45pt;margin-top:15.65pt;width:50.2pt;height:19.85pt;z-index:251659264;visibility:visible;mso-wrap-style:square;mso-width-percent:0;mso-height-percent:0;mso-wrap-distance-left:9pt;mso-wrap-distance-top:3.6pt;mso-wrap-distance-right:9pt;mso-wrap-distance-bottom:3.6pt;mso-position-horizontal:absolute;mso-position-horizontal-relative:text;mso-position-vertical:absolute;mso-position-vertical-relative:text;mso-width-percent:0;mso-height-percent:0;mso-width-relative:margin;mso-height-relative:margin;v-text-anchor:top" o:gfxdata="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" filled="f" stroked="f">
                 <v:textbox>
                   <w:txbxContent>
                     <w:p>
                       <w:r>
                         <w:t>If n = 1</w:t>
-                      </w:r>
-                    </w:p>
-                    <w:p/>
-                    <w:p>
-                      <w:r>
-                        <w:t>If n = 1</w:t>
-                      </w:r>
-                    </w:p>
-                    <w:p>
-                      <w:r>
-                        <w:t>otherwise</w:t>
-                      </w:r>
-                    </w:p>
-                    <w:p/>
-                  </w:txbxContent>
-                </v:textbox>
-                <w10:wrap type="square"/>
-              </v:shape>
-            </w:pict>
-          </mc:Fallback>
-        </mc:AlternateContent>
-      </w:r>
-      <w:r>
-        <w:rPr>
-          <w:noProof/>
-        </w:rPr>
-        <mc:AlternateContent>
-          <mc:Choice Requires="wps">
-            <w:drawing>
-              <wp:anchor distT="45720" distB="45720" distL="114300" distR="114300" simplePos="0" relativeHeight="251661312" behindDoc="0" locked="0" layoutInCell="1" allowOverlap="1" wp14:anchorId="2CF3E6A8" wp14:editId="23E481EA">
-                <wp:simplePos x="0" y="0"/>
-                <wp:positionH relativeFrom="column">
-                  <wp:posOffset>1671320</wp:posOffset>
-                </wp:positionH>
-                <wp:positionV relativeFrom="paragraph">
-                  <wp:posOffset>409040</wp:posOffset>
-                </wp:positionV>
-                <wp:extent cx="847725" cy="252095"/>
-                <wp:effectExtent l="0" t="0" r="0" b="0"/>
-                <wp:wrapSquare wrapText="bothSides"/>
-                <wp:docPr id="1" name="Text Box 2"/>
-                <wp:cNvGraphicFramePr>
-                  <a:graphicFrameLocks xmlns:a="http://schemas.openxmlformats.org/drawingml/2006/main"/>
-                </wp:cNvGraphicFramePr>
-                <a:graphic xmlns:a="http://schemas.openxmlformats.org/drawingml/2006/main">
-                  <a:graphicData uri="http://schemas.microsoft.com/office/word/2010/wordprocessingShape">
-                    <wps:wsp>
-                      <wps:cNvSpPr txBox="1">
-                        <a:spLocks noChangeArrowheads="1"/>
-                      </wps:cNvSpPr>
-                      <wps:spPr bwMode="auto">
-                        <a:xfrm>
-                          <a:off x="0" y="0"/>
-                          <a:ext cx="847725" cy="252095"/>
-                        </a:xfrm>
-                        <a:prstGeom prst="rect">
-                          <a:avLst/>
-                        </a:prstGeom>
-                        <a:noFill/>
-                        <a:ln>
-                          <a:noFill/>
-                        </a:ln>
-                      </wps:spPr>
-                      <wps:style>
-                        <a:lnRef idx="0">
-                          <a:scrgbClr r="0" g="0" b="0"/>
-                        </a:lnRef>
-                        <a:fillRef idx="0">
-                          <a:scrgbClr r="0" g="0" b="0"/>
-                        </a:fillRef>
-                        <a:effectRef idx="0">
-                          <a:scrgbClr r="0" g="0" b="0"/>
-                        </a:effectRef>
-                        <a:fontRef idx="minor">
-                          <a:schemeClr val="dk1"/>
-                        </a:fontRef>
-                      </wps:style>
-                      <wps:txbx>
-                        <w:txbxContent>
-                          <w:p>
-                            <w:r>
-                              <w:t>otherwise</w:t>
-                            </w:r>
-                          </w:p>
-                          <w:p/>
-                          <w:p>
-                            <w:r>
-                              <w:t>If n = 1</w:t>
-                            </w:r>
-                          </w:p>
-                          <w:p>
-                            <w:r>
-                              <w:t>otherwise</w:t>
-                            </w:r>
-                          </w:p>
-                          <w:p/>
-                        </w:txbxContent>
-                      </wps:txbx>
-                      <wps:bodyPr rot="0" vert="horz" wrap="square" lIns="91440" tIns="45720" rIns="91440" bIns="45720" anchor="t" anchorCtr="0">
-                        <a:noAutofit/>
-                      </wps:bodyPr>
-                    </wps:wsp>
-                  </a:graphicData>
-                </a:graphic>
-                <wp14:sizeRelH relativeFrom="margin">
-                  <wp14:pctWidth>0</wp14:pctWidth>
-                </wp14:sizeRelH>
-                <wp14:sizeRelV relativeFrom="margin">
-                  <wp14:pctHeight>0</wp14:pctHeight>
-                </wp14:sizeRelV>
-              </wp:anchor>
-            </w:drawing>
-          </mc:Choice>
-          <mc:Fallback>
-            <w:pict>
-              <v:shape w14:anchorId="2CF3E6A8" id="_x0000_s1027" type="#_x0000_t202" style="position:absolute;margin-left:131.6pt;margin-top:32.2pt;width:66.75pt;height:19.85pt;z-index:251661312;visibility:visible;mso-wrap-style:square;mso-width-percent:0;mso-height-percent:0;mso-wrap-distance-left:9pt;mso-wrap-distance-top:3.6pt;mso-wrap-distance-right:9pt;mso-wrap-distance-bottom:3.6pt;mso-position-horizontal:absolute;mso-position-horizontal-relative:text;mso-position-vertical:absolute;mso-position-vertical-relative:text;mso-width-percent:0;mso-height-percent:0;mso-width-relative:margin;mso-height-relative:margin;v-text-anchor:top" o:gfxdata="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" filled="f" stroked="f">
-                <v:textbox>
-                  <w:txbxContent>
-                    <w:p>
-                      <w:r>
-                        <w:t>otherwise</w:t>
                       </w:r>
                     </w:p>
                     <w:p/>
@@ -466,31 +469,7 @@
                   <w:rPr>
                     <w:rFonts w:ascii="Cambria Math" w:hAnsi="Cambria Math"/>
                   </w:rPr>
-                  <m:t>+</m:t>
-                </m:r>
-                <m:r>
-                  <w:rPr>
-                    <w:rFonts w:ascii="Cambria Math" w:hAnsi="Cambria Math"/>
-                  </w:rPr>
-                  <m:t>Θ</m:t>
-                </m:r>
-                <m:r>
-                  <w:rPr>
-                    <w:rFonts w:ascii="Cambria Math" w:hAnsi="Cambria Math"/>
-                  </w:rPr>
-                  <m:t>(</m:t>
-                </m:r>
-                <m:r>
-                  <w:rPr>
-                    <w:rFonts w:ascii="Cambria Math" w:hAnsi="Cambria Math"/>
-                  </w:rPr>
-                  <m:t>n</m:t>
-                </m:r>
-                <m:r>
-                  <w:rPr>
-                    <w:rFonts w:ascii="Cambria Math" w:hAnsi="Cambria Math"/>
-                  </w:rPr>
-                  <m:t>)</m:t>
+                  <m:t>+n+ n</m:t>
                 </m:r>
               </m:e>
             </m:eqArr>
@@ -600,7 +579,21 @@
           <w:rFonts w:ascii="Cambria Math" w:hAnsi="Cambria Math"/>
           <w:i/>
         </w:rPr>
-        <w:t>+cn</w:t>
+        <w:t>+</w:t>
+      </w:r>
+      <w:r>
+        <w:rPr>
+          <w:rFonts w:ascii="Cambria Math" w:hAnsi="Cambria Math"/>
+          <w:i/>
+        </w:rPr>
+        <w:t>2</w:t>
+      </w:r>
+      <w:r>
+        <w:rPr>
+          <w:rFonts w:ascii="Cambria Math" w:hAnsi="Cambria Math"/>
+          <w:i/>
+        </w:rPr>
+        <w:t>n</w:t>
       </w:r>
     </w:p>
     <w:p>
@@ -631,14 +624,42 @@
           <w:rFonts w:ascii="Cambria Math" w:hAnsi="Cambria Math"/>
           <w:i/>
         </w:rPr>
-        <w:t>((n-1)(n-2)/2)</w:t>
-      </w:r>
-      <w:r>
-        <w:rPr>
-          <w:rFonts w:ascii="Cambria Math" w:hAnsi="Cambria Math"/>
-          <w:i/>
-        </w:rPr>
-        <w:t xml:space="preserve"> + cn</w:t>
+        <w:t>((n-1)(n</w:t>
+      </w:r>
+      <w:r>
+        <w:rPr>
+          <w:rFonts w:ascii="Cambria Math" w:hAnsi="Cambria Math"/>
+          <w:i/>
+        </w:rPr>
+        <w:t>+</w:t>
+      </w:r>
+      <w:r>
+        <w:rPr>
+          <w:rFonts w:ascii="Cambria Math" w:hAnsi="Cambria Math"/>
+          <w:i/>
+        </w:rPr>
+        <w:t>2)/2)</w:t>
+      </w:r>
+      <w:r>
+        <w:rPr>
+          <w:rFonts w:ascii="Cambria Math" w:hAnsi="Cambria Math"/>
+          <w:i/>
+        </w:rPr>
+        <w:t xml:space="preserve"> + </w:t>
+      </w:r>
+      <w:r>
+        <w:rPr>
+          <w:rFonts w:ascii="Cambria Math" w:hAnsi="Cambria Math"/>
+          <w:i/>
+        </w:rPr>
+        <w:t>2</w:t>
+      </w:r>
+      <w:r>
+        <w:rPr>
+          <w:rFonts w:ascii="Cambria Math" w:hAnsi="Cambria Math"/>
+          <w:i/>
+        </w:rPr>
+        <w:t>n</w:t>
       </w:r>
     </w:p>
     <w:p>
@@ -668,7 +689,412 @@
           <w:rFonts w:ascii="Cambria Math" w:hAnsi="Cambria Math"/>
           <w:i/>
         </w:rPr>
-        <w:t>((n</w:t>
+        <w:t>((n^2</w:t>
+      </w:r>
+      <w:r>
+        <w:rPr>
+          <w:rFonts w:ascii="Cambria Math" w:hAnsi="Cambria Math"/>
+          <w:i/>
+        </w:rPr>
+        <w:t>+</w:t>
+      </w:r>
+      <w:r>
+        <w:rPr>
+          <w:rFonts w:ascii="Cambria Math" w:hAnsi="Cambria Math"/>
+          <w:i/>
+        </w:rPr>
+        <w:t>n</w:t>
+      </w:r>
+      <w:r>
+        <w:rPr>
+          <w:rFonts w:ascii="Cambria Math" w:hAnsi="Cambria Math"/>
+          <w:i/>
+        </w:rPr>
+        <w:t>-</w:t>
+      </w:r>
+      <w:r>
+        <w:rPr>
+          <w:rFonts w:ascii="Cambria Math" w:hAnsi="Cambria Math"/>
+          <w:i/>
+        </w:rPr>
+        <w:t>2)/2)</w:t>
+      </w:r>
+      <w:r>
+        <w:rPr>
+          <w:rFonts w:ascii="Cambria Math" w:hAnsi="Cambria Math"/>
+          <w:i/>
+        </w:rPr>
+        <w:t xml:space="preserve"> + </w:t>
+      </w:r>
+      <w:r>
+        <w:rPr>
+          <w:rFonts w:ascii="Cambria Math" w:hAnsi="Cambria Math"/>
+          <w:i/>
+        </w:rPr>
+        <w:t>2</w:t>
+      </w:r>
+      <w:r>
+        <w:rPr>
+          <w:rFonts w:ascii="Cambria Math" w:hAnsi="Cambria Math"/>
+          <w:i/>
+        </w:rPr>
+        <w:t>n</w:t>
+      </w:r>
+    </w:p>
+    <w:p>
+      <w:pPr>
+        <w:ind w:firstLine="426"/>
+        <w:rPr>
+          <w:rFonts w:ascii="Cambria Math" w:hAnsi="Cambria Math"/>
+          <w:i/>
+        </w:rPr>
+      </w:pPr>
+      <w:r>
+        <w:rPr>
+          <w:rFonts w:ascii="Cambria Math" w:hAnsi="Cambria Math"/>
+          <w:i/>
+        </w:rPr>
+        <w:t xml:space="preserve">= </w:t>
+      </w:r>
+      <w:r>
+        <w:rPr>
+          <w:rFonts w:ascii="Cambria Math" w:hAnsi="Cambria Math"/>
+          <w:i/>
+        </w:rPr>
+        <w:t>c</w:t>
+      </w:r>
+      <w:r>
+        <w:rPr>
+          <w:rFonts w:ascii="Cambria Math" w:hAnsi="Cambria Math"/>
+          <w:i/>
+        </w:rPr>
+        <w:t>((n^2)/2)</w:t>
+      </w:r>
+      <w:r>
+        <w:rPr>
+          <w:rFonts w:ascii="Cambria Math" w:hAnsi="Cambria Math"/>
+          <w:i/>
+        </w:rPr>
+        <w:t>+</w:t>
+      </w:r>
+      <w:r>
+        <w:rPr>
+          <w:rFonts w:ascii="Cambria Math" w:hAnsi="Cambria Math"/>
+          <w:i/>
+        </w:rPr>
+        <w:t>(n/2)</w:t>
+      </w:r>
+      <w:r>
+        <w:rPr>
+          <w:rFonts w:ascii="Cambria Math" w:hAnsi="Cambria Math"/>
+          <w:i/>
+        </w:rPr>
+        <w:t>-</w:t>
+      </w:r>
+      <w:r>
+        <w:rPr>
+          <w:rFonts w:ascii="Cambria Math" w:hAnsi="Cambria Math"/>
+          <w:i/>
+        </w:rPr>
+        <w:t>1</w:t>
+      </w:r>
+      <w:r>
+        <w:rPr>
+          <w:rFonts w:ascii="Cambria Math" w:hAnsi="Cambria Math"/>
+          <w:i/>
+        </w:rPr>
+        <w:t xml:space="preserve"> + </w:t>
+      </w:r>
+      <w:r>
+        <w:rPr>
+          <w:rFonts w:ascii="Cambria Math" w:hAnsi="Cambria Math"/>
+          <w:i/>
+        </w:rPr>
+        <w:t>2</w:t>
+      </w:r>
+      <w:r>
+        <w:rPr>
+          <w:rFonts w:ascii="Cambria Math" w:hAnsi="Cambria Math"/>
+          <w:i/>
+        </w:rPr>
+        <w:t>n</w:t>
+      </w:r>
+    </w:p>
+    <w:p>
+      <w:pPr>
+        <w:ind w:firstLine="426"/>
+        <w:rPr>
+          <w:rFonts w:ascii="Cambria Math" w:hAnsi="Cambria Math"/>
+          <w:i/>
+        </w:rPr>
+      </w:pPr>
+      <w:r>
+        <w:rPr>
+          <w:rFonts w:ascii="Cambria Math" w:hAnsi="Cambria Math"/>
+          <w:i/>
+        </w:rPr>
+        <w:t>=O(n^2)</w:t>
+      </w:r>
+    </w:p>
+    <w:p>
+      <w:pPr>
+        <w:rPr>
+          <w:rFonts w:ascii="Cambria Math" w:hAnsi="Cambria Math"/>
+          <w:i/>
+        </w:rPr>
+      </w:pPr>
+    </w:p>
+    <w:p>
+      <w:pPr>
+        <w:rPr>
+          <w:rFonts w:ascii="Cambria Math" w:hAnsi="Cambria Math"/>
+          <w:i/>
+        </w:rPr>
+      </w:pPr>
+      <w:r>
+        <w:rPr>
+          <w:rFonts w:ascii="Cambria Math" w:hAnsi="Cambria Math"/>
+          <w:i/>
+        </w:rPr>
+        <w:t>T</w:t>
+      </w:r>
+      <w:r>
+        <w:rPr>
+          <w:rFonts w:ascii="Cambria Math" w:hAnsi="Cambria Math"/>
+          <w:i/>
+        </w:rPr>
+        <w:t>(</w:t>
+      </w:r>
+      <w:r>
+        <w:rPr>
+          <w:rFonts w:ascii="Cambria Math" w:hAnsi="Cambria Math"/>
+          <w:i/>
+        </w:rPr>
+        <w:t>n</w:t>
+      </w:r>
+      <w:r>
+        <w:rPr>
+          <w:rFonts w:ascii="Cambria Math" w:hAnsi="Cambria Math"/>
+          <w:i/>
+        </w:rPr>
+        <w:t xml:space="preserve">) = </w:t>
+      </w:r>
+      <w:r>
+        <w:rPr>
+          <w:rFonts w:ascii="Cambria Math" w:hAnsi="Cambria Math"/>
+          <w:i/>
+        </w:rPr>
+        <w:t>cn + cn-c +cn-2c + ..... + 2c +</w:t>
+      </w:r>
+      <w:r>
+        <w:rPr>
+          <w:rFonts w:ascii="Cambria Math" w:hAnsi="Cambria Math"/>
+          <w:i/>
+        </w:rPr>
+        <w:t>2</w:t>
+      </w:r>
+      <w:r>
+        <w:rPr>
+          <w:rFonts w:ascii="Cambria Math" w:hAnsi="Cambria Math"/>
+          <w:i/>
+        </w:rPr>
+        <w:t>n</w:t>
+      </w:r>
+    </w:p>
+    <w:p>
+      <w:pPr>
+        <w:ind w:firstLine="426"/>
+        <w:rPr>
+          <w:rFonts w:ascii="Cambria Math" w:hAnsi="Cambria Math"/>
+          <w:i/>
+        </w:rPr>
+      </w:pPr>
+      <w:r>
+        <w:rPr>
+          <w:rFonts w:ascii="Cambria Math" w:hAnsi="Cambria Math"/>
+          <w:i/>
+        </w:rPr>
+        <w:t>= c((n-1)(n</w:t>
+      </w:r>
+      <w:r>
+        <w:rPr>
+          <w:rFonts w:ascii="Cambria Math" w:hAnsi="Cambria Math"/>
+          <w:i/>
+        </w:rPr>
+        <w:t>+</w:t>
+      </w:r>
+      <w:r>
+        <w:rPr>
+          <w:rFonts w:ascii="Cambria Math" w:hAnsi="Cambria Math"/>
+          <w:i/>
+        </w:rPr>
+        <w:t xml:space="preserve">2)/2) + </w:t>
+      </w:r>
+      <w:r>
+        <w:rPr>
+          <w:rFonts w:ascii="Cambria Math" w:hAnsi="Cambria Math"/>
+          <w:i/>
+        </w:rPr>
+        <w:t>2</w:t>
+      </w:r>
+      <w:r>
+        <w:rPr>
+          <w:rFonts w:ascii="Cambria Math" w:hAnsi="Cambria Math"/>
+          <w:i/>
+        </w:rPr>
+        <w:t>n</w:t>
+      </w:r>
+    </w:p>
+    <w:p>
+      <w:pPr>
+        <w:ind w:firstLine="426"/>
+        <w:rPr>
+          <w:rFonts w:ascii="Cambria Math" w:hAnsi="Cambria Math"/>
+          <w:i/>
+        </w:rPr>
+      </w:pPr>
+      <w:r>
+        <w:rPr>
+          <w:rFonts w:ascii="Cambria Math" w:hAnsi="Cambria Math"/>
+          <w:i/>
+        </w:rPr>
+        <w:t>= c((n^2</w:t>
+      </w:r>
+      <w:r>
+        <w:rPr>
+          <w:rFonts w:ascii="Cambria Math" w:hAnsi="Cambria Math"/>
+          <w:i/>
+        </w:rPr>
+        <w:t>+</w:t>
+      </w:r>
+      <w:r>
+        <w:rPr>
+          <w:rFonts w:ascii="Cambria Math" w:hAnsi="Cambria Math"/>
+          <w:i/>
+        </w:rPr>
+        <w:t>n</w:t>
+      </w:r>
+      <w:r>
+        <w:rPr>
+          <w:rFonts w:ascii="Cambria Math" w:hAnsi="Cambria Math"/>
+          <w:i/>
+        </w:rPr>
+        <w:t>-</w:t>
+      </w:r>
+      <w:r>
+        <w:rPr>
+          <w:rFonts w:ascii="Cambria Math" w:hAnsi="Cambria Math"/>
+          <w:i/>
+        </w:rPr>
+        <w:t xml:space="preserve">2)/2) + </w:t>
+      </w:r>
+      <w:r>
+        <w:rPr>
+          <w:rFonts w:ascii="Cambria Math" w:hAnsi="Cambria Math"/>
+          <w:i/>
+        </w:rPr>
+        <w:t>2</w:t>
+      </w:r>
+      <w:r>
+        <w:rPr>
+          <w:rFonts w:ascii="Cambria Math" w:hAnsi="Cambria Math"/>
+          <w:i/>
+        </w:rPr>
+        <w:t>n</w:t>
+      </w:r>
+    </w:p>
+    <w:p>
+      <w:pPr>
+        <w:ind w:firstLine="426"/>
+        <w:rPr>
+          <w:rFonts w:ascii="Cambria Math" w:hAnsi="Cambria Math"/>
+          <w:i/>
+        </w:rPr>
+      </w:pPr>
+      <w:r>
+        <w:rPr>
+          <w:rFonts w:ascii="Cambria Math" w:hAnsi="Cambria Math"/>
+          <w:i/>
+        </w:rPr>
+        <w:t>= c((n^2)/2)</w:t>
+      </w:r>
+      <w:r>
+        <w:rPr>
+          <w:rFonts w:ascii="Cambria Math" w:hAnsi="Cambria Math"/>
+          <w:i/>
+        </w:rPr>
+        <w:t>+</w:t>
+      </w:r>
+      <w:r>
+        <w:rPr>
+          <w:rFonts w:ascii="Cambria Math" w:hAnsi="Cambria Math"/>
+          <w:i/>
+        </w:rPr>
+        <w:t>(n/2)</w:t>
+      </w:r>
+      <w:r>
+        <w:rPr>
+          <w:rFonts w:ascii="Cambria Math" w:hAnsi="Cambria Math"/>
+          <w:i/>
+        </w:rPr>
+        <w:t>-</w:t>
+      </w:r>
+      <w:r>
+        <w:rPr>
+          <w:rFonts w:ascii="Cambria Math" w:hAnsi="Cambria Math"/>
+          <w:i/>
+        </w:rPr>
+        <w:t xml:space="preserve">1 + </w:t>
+      </w:r>
+      <w:r>
+        <w:rPr>
+          <w:rFonts w:ascii="Cambria Math" w:hAnsi="Cambria Math"/>
+          <w:i/>
+        </w:rPr>
+        <w:t>2</w:t>
+      </w:r>
+      <w:r>
+        <w:rPr>
+          <w:rFonts w:ascii="Cambria Math" w:hAnsi="Cambria Math"/>
+          <w:i/>
+        </w:rPr>
+        <w:t>n</w:t>
+      </w:r>
+    </w:p>
+    <w:p>
+      <w:pPr>
+        <w:ind w:firstLine="426"/>
+        <w:rPr>
+          <w:rFonts w:ascii="Cambria Math" w:hAnsi="Cambria Math"/>
+          <w:i/>
+        </w:rPr>
+      </w:pPr>
+      <w:r>
+        <w:rPr>
+          <w:rFonts w:ascii="Cambria Math" w:hAnsi="Cambria Math"/>
+          <w:i/>
+        </w:rPr>
+        <w:t>=</w:t>
+      </w:r>
+      <w:r>
+        <w:rPr>
+          <w:rFonts w:ascii="Cambria Math" w:hAnsi="Cambria Math"/>
+        </w:rPr>
+        <w:t xml:space="preserve"> </w:t>
+      </w:r>
+      <w:r>
+        <w:rPr>
+          <w:rFonts w:ascii="Cambria Math" w:hAnsi="Cambria Math"/>
+          <w:i/>
+        </w:rPr>
+        <w:t>Ω</w:t>
+      </w:r>
+      <w:r>
+        <w:rPr>
+          <w:rFonts w:ascii="Cambria Math" w:hAnsi="Cambria Math"/>
+          <w:i/>
+        </w:rPr>
+        <w:t xml:space="preserve"> (n</w:t>
       </w:r>
       <w:r>
         <w:rPr>
@@ -682,28 +1108,58 @@
           <w:rFonts w:ascii="Cambria Math" w:hAnsi="Cambria Math"/>
           <w:i/>
         </w:rPr>
-        <w:t>-</w:t>
-      </w:r>
-      <w:r>
-        <w:rPr>
-          <w:rFonts w:ascii="Cambria Math" w:hAnsi="Cambria Math"/>
-          <w:i/>
-        </w:rPr>
-        <w:t>3n+2</w:t>
-      </w:r>
-      <w:r>
-        <w:rPr>
-          <w:rFonts w:ascii="Cambria Math" w:hAnsi="Cambria Math"/>
-          <w:i/>
-        </w:rPr>
-        <w:t>)/2)</w:t>
-      </w:r>
-      <w:r>
-        <w:rPr>
-          <w:rFonts w:ascii="Cambria Math" w:hAnsi="Cambria Math"/>
-          <w:i/>
-        </w:rPr>
-        <w:t xml:space="preserve"> + cn</w:t>
+        <w:t>)</w:t>
+      </w:r>
+    </w:p>
+    <w:p>
+      <w:pPr>
+        <w:rPr>
+          <w:rFonts w:ascii="Cambria Math" w:hAnsi="Cambria Math"/>
+          <w:i/>
+        </w:rPr>
+      </w:pPr>
+    </w:p>
+    <w:p>
+      <w:pPr>
+        <w:rPr>
+          <w:rFonts w:ascii="Cambria Math" w:hAnsi="Cambria Math"/>
+          <w:i/>
+        </w:rPr>
+      </w:pPr>
+      <w:r>
+        <w:rPr>
+          <w:rFonts w:ascii="Cambria Math" w:hAnsi="Cambria Math"/>
+          <w:i/>
+        </w:rPr>
+        <w:t>T</w:t>
+      </w:r>
+      <w:r>
+        <w:rPr>
+          <w:rFonts w:ascii="Cambria Math" w:hAnsi="Cambria Math"/>
+          <w:i/>
+        </w:rPr>
+        <w:t>(</w:t>
+      </w:r>
+      <w:r>
+        <w:rPr>
+          <w:rFonts w:ascii="Cambria Math" w:hAnsi="Cambria Math"/>
+          <w:i/>
+        </w:rPr>
+        <w:t>n</w:t>
+      </w:r>
+      <w:r>
+        <w:rPr>
+          <w:rFonts w:ascii="Cambria Math" w:hAnsi="Cambria Math"/>
+          <w:i/>
+        </w:rPr>
+        <w:t>) = cn</w:t>
+      </w:r>
+      <w:r>
+        <w:rPr>
+          <w:rFonts w:ascii="Cambria Math" w:hAnsi="Cambria Math"/>
+          <w:i/>
+        </w:rPr>
+        <w:t>^2</w:t>
       </w:r>
     </w:p>
     <w:p>
@@ -719,130 +1175,20 @@
           <w:rFonts w:ascii="Cambria Math" w:hAnsi="Cambria Math"/>
           <w:i/>
         </w:rPr>
-        <w:t xml:space="preserve">= </w:t>
-      </w:r>
-      <w:r>
-        <w:rPr>
-          <w:rFonts w:ascii="Cambria Math" w:hAnsi="Cambria Math"/>
-          <w:i/>
-        </w:rPr>
-        <w:t>c</w:t>
-      </w:r>
-      <w:r>
-        <w:rPr>
-          <w:rFonts w:ascii="Cambria Math" w:hAnsi="Cambria Math"/>
-          <w:i/>
-        </w:rPr>
-        <w:t>((</w:t>
-      </w:r>
-      <w:r>
-        <w:rPr>
-          <w:rFonts w:ascii="Cambria Math" w:hAnsi="Cambria Math"/>
-          <w:i/>
-        </w:rPr>
-        <w:t>n^2</w:t>
-      </w:r>
-      <w:r>
-        <w:rPr>
-          <w:rFonts w:ascii="Cambria Math" w:hAnsi="Cambria Math"/>
-          <w:i/>
-        </w:rPr>
-        <w:t>)/2)</w:t>
-      </w:r>
-      <w:r>
-        <w:rPr>
-          <w:rFonts w:ascii="Cambria Math" w:hAnsi="Cambria Math"/>
-          <w:i/>
-        </w:rPr>
-        <w:t>-</w:t>
-      </w:r>
-      <w:r>
-        <w:rPr>
-          <w:rFonts w:ascii="Cambria Math" w:hAnsi="Cambria Math"/>
-          <w:i/>
-        </w:rPr>
-        <w:t>(</w:t>
-      </w:r>
-      <w:r>
-        <w:rPr>
-          <w:rFonts w:ascii="Cambria Math" w:hAnsi="Cambria Math"/>
-          <w:i/>
-        </w:rPr>
-        <w:t>3n</w:t>
-      </w:r>
-      <w:r>
-        <w:rPr>
-          <w:rFonts w:ascii="Cambria Math" w:hAnsi="Cambria Math"/>
-          <w:i/>
-        </w:rPr>
-        <w:t>/2)</w:t>
-      </w:r>
-      <w:r>
-        <w:rPr>
-          <w:rFonts w:ascii="Cambria Math" w:hAnsi="Cambria Math"/>
-          <w:i/>
-        </w:rPr>
-        <w:t>+</w:t>
-      </w:r>
-      <w:r>
-        <w:rPr>
-          <w:rFonts w:ascii="Cambria Math" w:hAnsi="Cambria Math"/>
-          <w:i/>
-        </w:rPr>
-        <w:t>1</w:t>
-      </w:r>
-      <w:r>
-        <w:rPr>
-          <w:rFonts w:ascii="Cambria Math" w:hAnsi="Cambria Math"/>
-          <w:i/>
-        </w:rPr>
-        <w:t xml:space="preserve"> + cn</w:t>
-      </w:r>
-    </w:p>
-    <w:p>
-      <w:pPr>
-        <w:ind w:firstLine="426"/>
-        <w:rPr>
-          <w:rFonts w:ascii="Cambria Math" w:hAnsi="Cambria Math"/>
-          <w:i/>
-        </w:rPr>
-      </w:pPr>
-      <w:r>
-        <w:rPr>
-          <w:rFonts w:ascii="Cambria Math" w:hAnsi="Cambria Math"/>
-          <w:i/>
-        </w:rPr>
-        <w:t>=O(n^2)</w:t>
-      </w:r>
-    </w:p>
-    <w:p>
-      <w:pPr>
-        <w:rPr>
-          <w:rFonts w:ascii="Cambria Math" w:hAnsi="Cambria Math"/>
-          <w:i/>
-        </w:rPr>
-      </w:pPr>
-    </w:p>
-    <w:p>
-      <w:pPr>
-        <w:rPr>
-          <w:rFonts w:ascii="Cambria Math" w:hAnsi="Cambria Math"/>
-          <w:i/>
-        </w:rPr>
-      </w:pPr>
-      <w:r>
-        <w:rPr>
-          <w:rFonts w:ascii="Cambria Math" w:hAnsi="Cambria Math"/>
-          <w:i/>
-        </w:rPr>
-        <w:t>T</w:t>
-      </w:r>
-      <w:r>
-        <w:rPr>
-          <w:rFonts w:ascii="Cambria Math" w:hAnsi="Cambria Math"/>
-          <w:i/>
-        </w:rPr>
-        <w:t>(</w:t>
+        <w:t>=</w:t>
+      </w:r>
+      <w:r>
+        <w:rPr>
+          <w:rFonts w:ascii="Cambria Math" w:hAnsi="Cambria Math"/>
+        </w:rPr>
+        <w:t xml:space="preserve"> </w:t>
+      </w:r>
+      <w:r>
+        <w:rPr>
+          <w:rFonts w:ascii="Cambria Math" w:hAnsi="Cambria Math"/>
+          <w:i/>
+        </w:rPr>
+        <w:t>Θ(</w:t>
       </w:r>
       <w:r>
         <w:rPr>
@@ -856,111 +1202,6 @@
           <w:rFonts w:ascii="Cambria Math" w:hAnsi="Cambria Math"/>
           <w:i/>
         </w:rPr>
-        <w:t xml:space="preserve">) = </w:t>
-      </w:r>
-      <w:r>
-        <w:rPr>
-          <w:rFonts w:ascii="Cambria Math" w:hAnsi="Cambria Math"/>
-          <w:i/>
-        </w:rPr>
-        <w:t>cn + cn-c +cn-2c + ..... + 2c +cn</w:t>
-      </w:r>
-    </w:p>
-    <w:p>
-      <w:pPr>
-        <w:ind w:firstLine="426"/>
-        <w:rPr>
-          <w:rFonts w:ascii="Cambria Math" w:hAnsi="Cambria Math"/>
-          <w:i/>
-        </w:rPr>
-      </w:pPr>
-      <w:r>
-        <w:rPr>
-          <w:rFonts w:ascii="Cambria Math" w:hAnsi="Cambria Math"/>
-          <w:i/>
-        </w:rPr>
-        <w:t>= c((n-1)(n-2)/2) + cn</w:t>
-      </w:r>
-    </w:p>
-    <w:p>
-      <w:pPr>
-        <w:ind w:firstLine="426"/>
-        <w:rPr>
-          <w:rFonts w:ascii="Cambria Math" w:hAnsi="Cambria Math"/>
-          <w:i/>
-        </w:rPr>
-      </w:pPr>
-      <w:r>
-        <w:rPr>
-          <w:rFonts w:ascii="Cambria Math" w:hAnsi="Cambria Math"/>
-          <w:i/>
-        </w:rPr>
-        <w:t>= c((n^2-3n+2)/2) + cn</w:t>
-      </w:r>
-    </w:p>
-    <w:p>
-      <w:pPr>
-        <w:ind w:firstLine="426"/>
-        <w:rPr>
-          <w:rFonts w:ascii="Cambria Math" w:hAnsi="Cambria Math"/>
-          <w:i/>
-        </w:rPr>
-      </w:pPr>
-      <w:r>
-        <w:rPr>
-          <w:rFonts w:ascii="Cambria Math" w:hAnsi="Cambria Math"/>
-          <w:i/>
-        </w:rPr>
-        <w:t>= c((n^2)/2)-(3n/2)+1 + cn</w:t>
-      </w:r>
-    </w:p>
-    <w:p>
-      <w:pPr>
-        <w:ind w:firstLine="426"/>
-        <w:rPr>
-          <w:rFonts w:ascii="Cambria Math" w:hAnsi="Cambria Math"/>
-          <w:i/>
-        </w:rPr>
-      </w:pPr>
-      <w:r>
-        <w:rPr>
-          <w:rFonts w:ascii="Cambria Math" w:hAnsi="Cambria Math"/>
-          <w:i/>
-        </w:rPr>
-        <w:t>=</w:t>
-      </w:r>
-      <w:r>
-        <w:rPr>
-          <w:rFonts w:ascii="Cambria Math" w:hAnsi="Cambria Math"/>
-        </w:rPr>
-        <w:t xml:space="preserve"> </w:t>
-      </w:r>
-      <w:r>
-        <w:rPr>
-          <w:rFonts w:ascii="Cambria Math" w:hAnsi="Cambria Math"/>
-          <w:i/>
-        </w:rPr>
-        <w:t>Ω</w:t>
-      </w:r>
-      <w:r>
-        <w:rPr>
-          <w:rFonts w:ascii="Cambria Math" w:hAnsi="Cambria Math"/>
-          <w:i/>
-        </w:rPr>
-        <w:t xml:space="preserve"> </w:t>
-      </w:r>
-      <w:r>
-        <w:rPr>
-          <w:rFonts w:ascii="Cambria Math" w:hAnsi="Cambria Math"/>
-          <w:i/>
-        </w:rPr>
-        <w:t>(n</w:t>
-      </w:r>
-      <w:r>
-        <w:rPr>
-          <w:rFonts w:ascii="Cambria Math" w:hAnsi="Cambria Math"/>
-          <w:i/>
-        </w:rPr>
         <w:t>^2</w:t>
       </w:r>
       <w:r>
@@ -974,114 +1215,6 @@
     <w:p>
       <w:pPr>
         <w:rPr>
-          <w:rFonts w:ascii="Cambria Math" w:hAnsi="Cambria Math"/>
-          <w:i/>
-        </w:rPr>
-      </w:pPr>
-    </w:p>
-    <w:p>
-      <w:pPr>
-        <w:rPr>
-          <w:rFonts w:ascii="Cambria Math" w:hAnsi="Cambria Math"/>
-          <w:i/>
-        </w:rPr>
-      </w:pPr>
-      <w:r>
-        <w:rPr>
-          <w:rFonts w:ascii="Cambria Math" w:hAnsi="Cambria Math"/>
-          <w:i/>
-        </w:rPr>
-        <w:t>T</w:t>
-      </w:r>
-      <w:r>
-        <w:rPr>
-          <w:rFonts w:ascii="Cambria Math" w:hAnsi="Cambria Math"/>
-          <w:i/>
-        </w:rPr>
-        <w:t>(</w:t>
-      </w:r>
-      <w:r>
-        <w:rPr>
-          <w:rFonts w:ascii="Cambria Math" w:hAnsi="Cambria Math"/>
-          <w:i/>
-        </w:rPr>
-        <w:t>n</w:t>
-      </w:r>
-      <w:r>
-        <w:rPr>
-          <w:rFonts w:ascii="Cambria Math" w:hAnsi="Cambria Math"/>
-          <w:i/>
-        </w:rPr>
-        <w:t>) = cn</w:t>
-      </w:r>
-      <w:r>
-        <w:rPr>
-          <w:rFonts w:ascii="Cambria Math" w:hAnsi="Cambria Math"/>
-          <w:i/>
-        </w:rPr>
-        <w:t>^2</w:t>
-      </w:r>
-    </w:p>
-    <w:p>
-      <w:pPr>
-        <w:ind w:firstLine="426"/>
-        <w:rPr>
-          <w:rFonts w:ascii="Cambria Math" w:hAnsi="Cambria Math"/>
-          <w:i/>
-        </w:rPr>
-      </w:pPr>
-      <w:r>
-        <w:rPr>
-          <w:rFonts w:ascii="Cambria Math" w:hAnsi="Cambria Math"/>
-          <w:i/>
-        </w:rPr>
-        <w:t>=</w:t>
-      </w:r>
-      <w:r>
-        <w:rPr>
-          <w:rFonts w:ascii="Cambria Math" w:hAnsi="Cambria Math"/>
-        </w:rPr>
-        <w:t xml:space="preserve"> </w:t>
-      </w:r>
-      <w:r>
-        <w:rPr>
-          <w:rFonts w:ascii="Cambria Math" w:hAnsi="Cambria Math"/>
-          <w:i/>
-        </w:rPr>
-        <w:t>Θ</w:t>
-      </w:r>
-      <w:r>
-        <w:rPr>
-          <w:rFonts w:ascii="Cambria Math" w:hAnsi="Cambria Math"/>
-          <w:i/>
-        </w:rPr>
-        <w:t>(</w:t>
-      </w:r>
-      <w:r>
-        <w:rPr>
-          <w:rFonts w:ascii="Cambria Math" w:hAnsi="Cambria Math"/>
-          <w:i/>
-        </w:rPr>
-        <w:t>n</w:t>
-      </w:r>
-      <w:r>
-        <w:rPr>
-          <w:rFonts w:ascii="Cambria Math" w:hAnsi="Cambria Math"/>
-          <w:i/>
-        </w:rPr>
-        <w:t>^2</w:t>
-      </w:r>
-      <w:r>
-        <w:rPr>
-          <w:rFonts w:ascii="Cambria Math" w:hAnsi="Cambria Math"/>
-          <w:i/>
-        </w:rPr>
-        <w:t>)</w:t>
-      </w:r>
-    </w:p>
-    <w:p>
-      <w:pPr>
-        <w:rPr>
           <w:rFonts w:cstheme="minorHAnsi"/>
         </w:rPr>
       </w:pPr>
@@ -1101,10 +1234,7 @@
     </w:p>
     <w:p>
       <w:r>
-        <w:t xml:space="preserve">Kasus </w:t>
-      </w:r>
-      <w:r>
-        <w:t>3</w:t>
+        <w:t>Kasus 3</w:t>
       </w:r>
     </w:p>
     <w:p>
@@ -1175,7 +1305,10 @@
     </w:p>
     <w:p>
       <w:r>
-        <w:t>Waktu proses pembagian = n</w:t>
+        <w:t xml:space="preserve">Waktu proses pembagian = </w:t>
+      </w:r>
+      <w:r>
+        <w:t>n</w:t>
       </w:r>
     </w:p>
     <w:p>
@@ -1535,31 +1668,7 @@
                   <w:rPr>
                     <w:rFonts w:ascii="Cambria Math" w:hAnsi="Cambria Math"/>
                   </w:rPr>
-                  <m:t>+</m:t>
-                </m:r>
-                <m:r>
-                  <w:rPr>
-                    <w:rFonts w:ascii="Cambria Math" w:hAnsi="Cambria Math"/>
-                  </w:rPr>
-                  <m:t>Θ</m:t>
-                </m:r>
-                <m:r>
-                  <w:rPr>
-                    <w:rFonts w:ascii="Cambria Math" w:hAnsi="Cambria Math"/>
-                  </w:rPr>
-                  <m:t>(</m:t>
-                </m:r>
-                <m:r>
-                  <w:rPr>
-                    <w:rFonts w:ascii="Cambria Math" w:hAnsi="Cambria Math"/>
-                  </w:rPr>
-                  <m:t>n</m:t>
-                </m:r>
-                <m:r>
-                  <w:rPr>
-                    <w:rFonts w:ascii="Cambria Math" w:hAnsi="Cambria Math"/>
-                  </w:rPr>
-                  <m:t>)</m:t>
+                  <m:t>+n+n</m:t>
                 </m:r>
               </m:e>
             </m:eqArr>
@@ -1628,7 +1737,349 @@
           <w:rFonts w:ascii="Cambria Math" w:hAnsi="Cambria Math"/>
           <w:i/>
         </w:rPr>
-        <w:t>cn + cn-c +cn-2c + ..... + 2c +</w:t>
+        <w:t>n + n- +n-2 + ..... + 2 +</w:t>
+      </w:r>
+      <w:r>
+        <w:rPr>
+          <w:rFonts w:ascii="Cambria Math" w:hAnsi="Cambria Math"/>
+          <w:i/>
+        </w:rPr>
+        <w:t>2</w:t>
+      </w:r>
+      <w:r>
+        <w:rPr>
+          <w:rFonts w:ascii="Cambria Math" w:hAnsi="Cambria Math"/>
+          <w:i/>
+        </w:rPr>
+        <w:t>n</w:t>
+      </w:r>
+      <w:r>
+        <w:rPr>
+          <w:rFonts w:ascii="Cambria Math" w:hAnsi="Cambria Math"/>
+          <w:i/>
+        </w:rPr>
+        <w:t xml:space="preserve"> &lt;= 2cn^2 + </w:t>
+      </w:r>
+      <w:r>
+        <w:rPr>
+          <w:rFonts w:ascii="Cambria Math" w:hAnsi="Cambria Math"/>
+          <w:i/>
+        </w:rPr>
+        <w:t>2</w:t>
+      </w:r>
+      <w:bookmarkStart w:id="0" w:name="_GoBack"/>
+      <w:bookmarkEnd w:id="0"/>
+      <w:r>
+        <w:rPr>
+          <w:rFonts w:ascii="Cambria Math" w:hAnsi="Cambria Math"/>
+          <w:i/>
+        </w:rPr>
+        <w:t>cn^2</w:t>
+      </w:r>
+    </w:p>
+    <w:p>
+      <w:pPr>
+        <w:ind w:firstLine="426"/>
+        <w:rPr>
+          <w:rFonts w:ascii="Cambria Math" w:hAnsi="Cambria Math"/>
+          <w:i/>
+        </w:rPr>
+      </w:pPr>
+      <w:r>
+        <w:rPr>
+          <w:rFonts w:ascii="Cambria Math" w:hAnsi="Cambria Math"/>
+          <w:i/>
+        </w:rPr>
+        <w:t xml:space="preserve"> </w:t>
+      </w:r>
+      <w:r>
+        <w:rPr>
+          <w:rFonts w:ascii="Cambria Math" w:hAnsi="Cambria Math"/>
+          <w:i/>
+        </w:rPr>
+        <w:t>= ((n-1)(n</w:t>
+      </w:r>
+      <w:r>
+        <w:rPr>
+          <w:rFonts w:ascii="Cambria Math" w:hAnsi="Cambria Math"/>
+          <w:i/>
+        </w:rPr>
+        <w:t>+</w:t>
+      </w:r>
+      <w:r>
+        <w:rPr>
+          <w:rFonts w:ascii="Cambria Math" w:hAnsi="Cambria Math"/>
+          <w:i/>
+        </w:rPr>
+        <w:t>2)/2)</w:t>
+      </w:r>
+      <w:r>
+        <w:rPr>
+          <w:rFonts w:ascii="Cambria Math" w:hAnsi="Cambria Math"/>
+          <w:i/>
+        </w:rPr>
+        <w:t xml:space="preserve"> + </w:t>
+      </w:r>
+      <w:r>
+        <w:rPr>
+          <w:rFonts w:ascii="Cambria Math" w:hAnsi="Cambria Math"/>
+          <w:i/>
+        </w:rPr>
+        <w:t>2</w:t>
+      </w:r>
+      <w:r>
+        <w:rPr>
+          <w:rFonts w:ascii="Cambria Math" w:hAnsi="Cambria Math"/>
+          <w:i/>
+        </w:rPr>
+        <w:t>n</w:t>
+      </w:r>
+      <w:r>
+        <w:rPr>
+          <w:rFonts w:ascii="Cambria Math" w:hAnsi="Cambria Math"/>
+          <w:i/>
+        </w:rPr>
+        <w:t xml:space="preserve">&lt;= 2cn^2 + </w:t>
+      </w:r>
+      <w:r>
+        <w:rPr>
+          <w:rFonts w:ascii="Cambria Math" w:hAnsi="Cambria Math"/>
+          <w:i/>
+        </w:rPr>
+        <w:t>2</w:t>
+      </w:r>
+      <w:r>
+        <w:rPr>
+          <w:rFonts w:ascii="Cambria Math" w:hAnsi="Cambria Math"/>
+          <w:i/>
+        </w:rPr>
+        <w:t>cn^2</w:t>
+      </w:r>
+    </w:p>
+    <w:p>
+      <w:pPr>
+        <w:ind w:firstLine="426"/>
+        <w:rPr>
+          <w:rFonts w:ascii="Cambria Math" w:hAnsi="Cambria Math"/>
+          <w:i/>
+        </w:rPr>
+      </w:pPr>
+      <w:r>
+        <w:rPr>
+          <w:rFonts w:ascii="Cambria Math" w:hAnsi="Cambria Math"/>
+          <w:i/>
+        </w:rPr>
+        <w:lastRenderedPageBreak/>
+        <w:t>= ((n^2</w:t>
+      </w:r>
+      <w:r>
+        <w:rPr>
+          <w:rFonts w:ascii="Cambria Math" w:hAnsi="Cambria Math"/>
+          <w:i/>
+        </w:rPr>
+        <w:t>+</w:t>
+      </w:r>
+      <w:r>
+        <w:rPr>
+          <w:rFonts w:ascii="Cambria Math" w:hAnsi="Cambria Math"/>
+          <w:i/>
+        </w:rPr>
+        <w:t>n</w:t>
+      </w:r>
+      <w:r>
+        <w:rPr>
+          <w:rFonts w:ascii="Cambria Math" w:hAnsi="Cambria Math"/>
+          <w:i/>
+        </w:rPr>
+        <w:t>-2</w:t>
+      </w:r>
+      <w:r>
+        <w:rPr>
+          <w:rFonts w:ascii="Cambria Math" w:hAnsi="Cambria Math"/>
+          <w:i/>
+        </w:rPr>
+        <w:t>)/2)</w:t>
+      </w:r>
+      <w:r>
+        <w:rPr>
+          <w:rFonts w:ascii="Cambria Math" w:hAnsi="Cambria Math"/>
+          <w:i/>
+        </w:rPr>
+        <w:t xml:space="preserve"> + </w:t>
+      </w:r>
+      <w:r>
+        <w:rPr>
+          <w:rFonts w:ascii="Cambria Math" w:hAnsi="Cambria Math"/>
+          <w:i/>
+        </w:rPr>
+        <w:t>2</w:t>
+      </w:r>
+      <w:r>
+        <w:rPr>
+          <w:rFonts w:ascii="Cambria Math" w:hAnsi="Cambria Math"/>
+          <w:i/>
+        </w:rPr>
+        <w:t>n</w:t>
+      </w:r>
+      <w:r>
+        <w:rPr>
+          <w:rFonts w:ascii="Cambria Math" w:hAnsi="Cambria Math"/>
+          <w:i/>
+        </w:rPr>
+        <w:t xml:space="preserve">&lt;= 2cn^2 + </w:t>
+      </w:r>
+      <w:r>
+        <w:rPr>
+          <w:rFonts w:ascii="Cambria Math" w:hAnsi="Cambria Math"/>
+          <w:i/>
+        </w:rPr>
+        <w:t>2</w:t>
+      </w:r>
+      <w:r>
+        <w:rPr>
+          <w:rFonts w:ascii="Cambria Math" w:hAnsi="Cambria Math"/>
+          <w:i/>
+        </w:rPr>
+        <w:t>cn^2</w:t>
+      </w:r>
+    </w:p>
+    <w:p>
+      <w:pPr>
+        <w:ind w:firstLine="426"/>
+        <w:rPr>
+          <w:rFonts w:ascii="Cambria Math" w:hAnsi="Cambria Math"/>
+          <w:i/>
+        </w:rPr>
+      </w:pPr>
+      <w:r>
+        <w:rPr>
+          <w:rFonts w:ascii="Cambria Math" w:hAnsi="Cambria Math"/>
+          <w:i/>
+        </w:rPr>
+        <w:t>= ((n^2)/2)</w:t>
+      </w:r>
+      <w:r>
+        <w:rPr>
+          <w:rFonts w:ascii="Cambria Math" w:hAnsi="Cambria Math"/>
+          <w:i/>
+        </w:rPr>
+        <w:t>+(</w:t>
+      </w:r>
+      <w:r>
+        <w:rPr>
+          <w:rFonts w:ascii="Cambria Math" w:hAnsi="Cambria Math"/>
+          <w:i/>
+        </w:rPr>
+        <w:t>n/2)</w:t>
+      </w:r>
+      <w:r>
+        <w:rPr>
+          <w:rFonts w:ascii="Cambria Math" w:hAnsi="Cambria Math"/>
+          <w:i/>
+        </w:rPr>
+        <w:t>-1</w:t>
+      </w:r>
+      <w:r>
+        <w:rPr>
+          <w:rFonts w:ascii="Cambria Math" w:hAnsi="Cambria Math"/>
+          <w:i/>
+        </w:rPr>
+        <w:t>+</w:t>
+      </w:r>
+      <w:r>
+        <w:rPr>
+          <w:rFonts w:ascii="Cambria Math" w:hAnsi="Cambria Math"/>
+          <w:i/>
+        </w:rPr>
+        <w:t>2</w:t>
+      </w:r>
+      <w:r>
+        <w:rPr>
+          <w:rFonts w:ascii="Cambria Math" w:hAnsi="Cambria Math"/>
+          <w:i/>
+        </w:rPr>
+        <w:t>n</w:t>
+      </w:r>
+      <w:r>
+        <w:rPr>
+          <w:rFonts w:ascii="Cambria Math" w:hAnsi="Cambria Math"/>
+          <w:i/>
+        </w:rPr>
+        <w:t xml:space="preserve"> &lt;= 2cn^2 + </w:t>
+      </w:r>
+      <w:r>
+        <w:rPr>
+          <w:rFonts w:ascii="Cambria Math" w:hAnsi="Cambria Math"/>
+          <w:i/>
+        </w:rPr>
+        <w:t>2</w:t>
+      </w:r>
+      <w:r>
+        <w:rPr>
+          <w:rFonts w:ascii="Cambria Math" w:hAnsi="Cambria Math"/>
+          <w:i/>
+        </w:rPr>
+        <w:t>cn^2</w:t>
+      </w:r>
+    </w:p>
+    <w:p>
+      <w:pPr>
+        <w:ind w:firstLine="426"/>
+        <w:rPr>
+          <w:rFonts w:ascii="Cambria Math" w:hAnsi="Cambria Math"/>
+          <w:i/>
+        </w:rPr>
+      </w:pPr>
+      <w:r>
+        <w:rPr>
+          <w:rFonts w:ascii="Cambria Math" w:hAnsi="Cambria Math"/>
+          <w:i/>
+        </w:rPr>
+        <w:t>=O(n^2)</w:t>
+      </w:r>
+    </w:p>
+    <w:p>
+      <w:pPr>
+        <w:rPr>
+          <w:rFonts w:ascii="Cambria Math" w:hAnsi="Cambria Math"/>
+          <w:i/>
+        </w:rPr>
+      </w:pPr>
+    </w:p>
+    <w:p>
+      <w:pPr>
+        <w:rPr>
+          <w:rFonts w:ascii="Cambria Math" w:hAnsi="Cambria Math"/>
+          <w:i/>
+        </w:rPr>
+      </w:pPr>
+      <w:r>
+        <w:rPr>
+          <w:rFonts w:ascii="Cambria Math" w:hAnsi="Cambria Math"/>
+          <w:i/>
+        </w:rPr>
+        <w:t>T</w:t>
+      </w:r>
+      <w:r>
+        <w:rPr>
+          <w:rFonts w:ascii="Cambria Math" w:hAnsi="Cambria Math"/>
+          <w:i/>
+        </w:rPr>
+        <w:t>(</w:t>
+      </w:r>
+      <w:r>
+        <w:rPr>
+          <w:rFonts w:ascii="Cambria Math" w:hAnsi="Cambria Math"/>
+          <w:i/>
+        </w:rPr>
+        <w:t>n</w:t>
+      </w:r>
+      <w:r>
+        <w:rPr>
+          <w:rFonts w:ascii="Cambria Math" w:hAnsi="Cambria Math"/>
+          <w:i/>
+        </w:rPr>
+        <w:t xml:space="preserve">) = </w:t>
       </w:r>
       <w:r>
         <w:rPr>
@@ -1649,7 +2100,28 @@
           <w:rFonts w:ascii="Cambria Math" w:hAnsi="Cambria Math"/>
           <w:i/>
         </w:rPr>
-        <w:t xml:space="preserve"> &lt;= 2cn^2 + cn^2</w:t>
+        <w:t xml:space="preserve"> </w:t>
+      </w:r>
+      <w:r>
+        <w:rPr>
+          <w:rFonts w:ascii="Cambria Math" w:hAnsi="Cambria Math"/>
+          <w:i/>
+        </w:rPr>
+        <w:t>&lt;= c</w:t>
+      </w:r>
+      <w:r>
+        <w:rPr>
+          <w:rFonts w:ascii="Cambria Math" w:hAnsi="Cambria Math"/>
+          <w:i/>
+        </w:rPr>
+        <w:t>n</w:t>
+      </w:r>
+      <w:r>
+        <w:rPr>
+          <w:rFonts w:ascii="Cambria Math" w:hAnsi="Cambria Math"/>
+          <w:i/>
+        </w:rPr>
+        <w:t xml:space="preserve"> </w:t>
       </w:r>
     </w:p>
     <w:p>
@@ -1665,6 +2137,12 @@
           <w:rFonts w:ascii="Cambria Math" w:hAnsi="Cambria Math"/>
           <w:i/>
         </w:rPr>
+        <w:t>=</w:t>
+      </w:r>
+      <w:r>
+        <w:rPr>
+          <w:rFonts w:ascii="Cambria Math" w:hAnsi="Cambria Math"/>
+        </w:rPr>
         <w:t xml:space="preserve"> </w:t>
       </w:r>
       <w:r>
@@ -1672,28 +2150,14 @@
           <w:rFonts w:ascii="Cambria Math" w:hAnsi="Cambria Math"/>
           <w:i/>
         </w:rPr>
-        <w:t xml:space="preserve">= </w:t>
-      </w:r>
-      <w:r>
-        <w:rPr>
-          <w:rFonts w:ascii="Cambria Math" w:hAnsi="Cambria Math"/>
-          <w:i/>
-        </w:rPr>
-        <w:t>c</w:t>
-      </w:r>
-      <w:r>
-        <w:rPr>
-          <w:rFonts w:ascii="Cambria Math" w:hAnsi="Cambria Math"/>
-          <w:i/>
-        </w:rPr>
-        <w:t>((n-1)(n-2)/2)</w:t>
-      </w:r>
-      <w:r>
-        <w:rPr>
-          <w:rFonts w:ascii="Cambria Math" w:hAnsi="Cambria Math"/>
-          <w:i/>
-        </w:rPr>
-        <w:t xml:space="preserve"> + c</w:t>
+        <w:t>Ω</w:t>
+      </w:r>
+      <w:r>
+        <w:rPr>
+          <w:rFonts w:ascii="Cambria Math" w:hAnsi="Cambria Math"/>
+          <w:i/>
+        </w:rPr>
+        <w:t xml:space="preserve"> (</w:t>
       </w:r>
       <w:r>
         <w:rPr>
@@ -1707,7 +2171,79 @@
           <w:rFonts w:ascii="Cambria Math" w:hAnsi="Cambria Math"/>
           <w:i/>
         </w:rPr>
-        <w:t>&lt;= 2cn^2 + cn^2</w:t>
+        <w:t>)</w:t>
+      </w:r>
+    </w:p>
+    <w:p>
+      <w:pPr>
+        <w:rPr>
+          <w:rFonts w:ascii="Cambria Math" w:hAnsi="Cambria Math"/>
+          <w:i/>
+        </w:rPr>
+      </w:pPr>
+    </w:p>
+    <w:p>
+      <w:pPr>
+        <w:rPr>
+          <w:rFonts w:ascii="Cambria Math" w:hAnsi="Cambria Math"/>
+          <w:i/>
+        </w:rPr>
+      </w:pPr>
+      <w:r>
+        <w:rPr>
+          <w:rFonts w:ascii="Cambria Math" w:hAnsi="Cambria Math"/>
+          <w:i/>
+        </w:rPr>
+        <w:t>T</w:t>
+      </w:r>
+      <w:r>
+        <w:rPr>
+          <w:rFonts w:ascii="Cambria Math" w:hAnsi="Cambria Math"/>
+          <w:i/>
+        </w:rPr>
+        <w:t>(</w:t>
+      </w:r>
+      <w:r>
+        <w:rPr>
+          <w:rFonts w:ascii="Cambria Math" w:hAnsi="Cambria Math"/>
+          <w:i/>
+        </w:rPr>
+        <w:t>n</w:t>
+      </w:r>
+      <w:r>
+        <w:rPr>
+          <w:rFonts w:ascii="Cambria Math" w:hAnsi="Cambria Math"/>
+          <w:i/>
+        </w:rPr>
+        <w:t xml:space="preserve">) = </w:t>
+      </w:r>
+      <w:r>
+        <w:rPr>
+          <w:rFonts w:ascii="Cambria Math" w:hAnsi="Cambria Math"/>
+          <w:i/>
+        </w:rPr>
+        <w:t>(c</w:t>
+      </w:r>
+      <w:r>
+        <w:rPr>
+          <w:rFonts w:ascii="Cambria Math" w:hAnsi="Cambria Math"/>
+          <w:i/>
+        </w:rPr>
+        <w:t>n</w:t>
+      </w:r>
+      <w:r>
+        <w:rPr>
+          <w:rFonts w:ascii="Cambria Math" w:hAnsi="Cambria Math"/>
+          <w:i/>
+        </w:rPr>
+        <w:t xml:space="preserve"> + cn^2)/n</w:t>
+      </w:r>
+      <w:r>
+        <w:rPr>
+          <w:rFonts w:ascii="Cambria Math" w:hAnsi="Cambria Math"/>
+          <w:i/>
+        </w:rPr>
+        <w:t xml:space="preserve"> </w:t>
       </w:r>
     </w:p>
     <w:p>
@@ -1723,106 +2259,11 @@
           <w:rFonts w:ascii="Cambria Math" w:hAnsi="Cambria Math"/>
           <w:i/>
         </w:rPr>
-        <w:lastRenderedPageBreak/>
-        <w:t xml:space="preserve">= </w:t>
-      </w:r>
-      <w:r>
-        <w:rPr>
-          <w:rFonts w:ascii="Cambria Math" w:hAnsi="Cambria Math"/>
-          <w:i/>
-        </w:rPr>
-        <w:t>c</w:t>
-      </w:r>
-      <w:r>
-        <w:rPr>
-          <w:rFonts w:ascii="Cambria Math" w:hAnsi="Cambria Math"/>
-          <w:i/>
-        </w:rPr>
-        <w:t>((n^2-3n+2)/2)</w:t>
-      </w:r>
-      <w:r>
-        <w:rPr>
-          <w:rFonts w:ascii="Cambria Math" w:hAnsi="Cambria Math"/>
-          <w:i/>
-        </w:rPr>
-        <w:t xml:space="preserve"> + c</w:t>
-      </w:r>
-      <w:r>
-        <w:rPr>
-          <w:rFonts w:ascii="Cambria Math" w:hAnsi="Cambria Math"/>
-          <w:i/>
-        </w:rPr>
-        <w:t>n</w:t>
-      </w:r>
-      <w:r>
-        <w:rPr>
-          <w:rFonts w:ascii="Cambria Math" w:hAnsi="Cambria Math"/>
-          <w:i/>
-        </w:rPr>
-        <w:t>&lt;= 2cn^2 + cn^2</w:t>
-      </w:r>
-    </w:p>
-    <w:p>
-      <w:pPr>
-        <w:ind w:firstLine="426"/>
-        <w:rPr>
-          <w:rFonts w:ascii="Cambria Math" w:hAnsi="Cambria Math"/>
-          <w:i/>
-        </w:rPr>
-      </w:pPr>
-      <w:r>
-        <w:rPr>
-          <w:rFonts w:ascii="Cambria Math" w:hAnsi="Cambria Math"/>
-          <w:i/>
-        </w:rPr>
-        <w:t xml:space="preserve">= </w:t>
-      </w:r>
-      <w:r>
-        <w:rPr>
-          <w:rFonts w:ascii="Cambria Math" w:hAnsi="Cambria Math"/>
-          <w:i/>
-        </w:rPr>
-        <w:t>c</w:t>
-      </w:r>
-      <w:r>
-        <w:rPr>
-          <w:rFonts w:ascii="Cambria Math" w:hAnsi="Cambria Math"/>
-          <w:i/>
-        </w:rPr>
-        <w:t>((n^2)/2)-</w:t>
-      </w:r>
-      <w:r>
-        <w:rPr>
-          <w:rFonts w:ascii="Cambria Math" w:hAnsi="Cambria Math"/>
-          <w:i/>
-        </w:rPr>
-        <w:t>c</w:t>
-      </w:r>
-      <w:r>
-        <w:rPr>
-          <w:rFonts w:ascii="Cambria Math" w:hAnsi="Cambria Math"/>
-          <w:i/>
-        </w:rPr>
-        <w:t>(3n/2)+</w:t>
-      </w:r>
-      <w:r>
-        <w:rPr>
-          <w:rFonts w:ascii="Cambria Math" w:hAnsi="Cambria Math"/>
-          <w:i/>
-        </w:rPr>
-        <w:t>c</w:t>
-      </w:r>
-      <w:r>
-        <w:rPr>
-          <w:rFonts w:ascii="Cambria Math" w:hAnsi="Cambria Math"/>
-          <w:i/>
-        </w:rPr>
-        <w:t>+cn</w:t>
-      </w:r>
-      <w:r>
-        <w:rPr>
-          <w:rFonts w:ascii="Cambria Math" w:hAnsi="Cambria Math"/>
-          <w:i/>
+        <w:t>=</w:t>
+      </w:r>
+      <w:r>
+        <w:rPr>
+          <w:rFonts w:ascii="Cambria Math" w:hAnsi="Cambria Math"/>
         </w:rPr>
         <w:t xml:space="preserve"> </w:t>
       </w:r>
@@ -1831,259 +2272,6 @@
           <w:rFonts w:ascii="Cambria Math" w:hAnsi="Cambria Math"/>
           <w:i/>
         </w:rPr>
-        <w:t>&lt;= 2cn^2 + cn^2</w:t>
-      </w:r>
-    </w:p>
-    <w:p>
-      <w:pPr>
-        <w:ind w:firstLine="426"/>
-        <w:rPr>
-          <w:rFonts w:ascii="Cambria Math" w:hAnsi="Cambria Math"/>
-          <w:i/>
-        </w:rPr>
-      </w:pPr>
-      <w:r>
-        <w:rPr>
-          <w:rFonts w:ascii="Cambria Math" w:hAnsi="Cambria Math"/>
-          <w:i/>
-        </w:rPr>
-        <w:t>=O(n^2)</w:t>
-      </w:r>
-    </w:p>
-    <w:p>
-      <w:pPr>
-        <w:rPr>
-          <w:rFonts w:ascii="Cambria Math" w:hAnsi="Cambria Math"/>
-          <w:i/>
-        </w:rPr>
-      </w:pPr>
-    </w:p>
-    <w:p>
-      <w:pPr>
-        <w:rPr>
-          <w:rFonts w:ascii="Cambria Math" w:hAnsi="Cambria Math"/>
-          <w:i/>
-        </w:rPr>
-      </w:pPr>
-      <w:r>
-        <w:rPr>
-          <w:rFonts w:ascii="Cambria Math" w:hAnsi="Cambria Math"/>
-          <w:i/>
-        </w:rPr>
-        <w:t>T</w:t>
-      </w:r>
-      <w:r>
-        <w:rPr>
-          <w:rFonts w:ascii="Cambria Math" w:hAnsi="Cambria Math"/>
-          <w:i/>
-        </w:rPr>
-        <w:t>(</w:t>
-      </w:r>
-      <w:r>
-        <w:rPr>
-          <w:rFonts w:ascii="Cambria Math" w:hAnsi="Cambria Math"/>
-          <w:i/>
-        </w:rPr>
-        <w:t>n</w:t>
-      </w:r>
-      <w:r>
-        <w:rPr>
-          <w:rFonts w:ascii="Cambria Math" w:hAnsi="Cambria Math"/>
-          <w:i/>
-        </w:rPr>
-        <w:t xml:space="preserve">) = </w:t>
-      </w:r>
-      <w:r>
-        <w:rPr>
-          <w:rFonts w:ascii="Cambria Math" w:hAnsi="Cambria Math"/>
-          <w:i/>
-        </w:rPr>
-        <w:t>c</w:t>
-      </w:r>
-      <w:r>
-        <w:rPr>
-          <w:rFonts w:ascii="Cambria Math" w:hAnsi="Cambria Math"/>
-          <w:i/>
-        </w:rPr>
-        <w:t>n</w:t>
-      </w:r>
-      <w:r>
-        <w:rPr>
-          <w:rFonts w:ascii="Cambria Math" w:hAnsi="Cambria Math"/>
-          <w:i/>
-        </w:rPr>
-        <w:t xml:space="preserve"> </w:t>
-      </w:r>
-      <w:r>
-        <w:rPr>
-          <w:rFonts w:ascii="Cambria Math" w:hAnsi="Cambria Math"/>
-          <w:i/>
-        </w:rPr>
-        <w:t>&lt;= c</w:t>
-      </w:r>
-      <w:r>
-        <w:rPr>
-          <w:rFonts w:ascii="Cambria Math" w:hAnsi="Cambria Math"/>
-          <w:i/>
-        </w:rPr>
-        <w:t>n</w:t>
-      </w:r>
-      <w:r>
-        <w:rPr>
-          <w:rFonts w:ascii="Cambria Math" w:hAnsi="Cambria Math"/>
-          <w:i/>
-        </w:rPr>
-        <w:t xml:space="preserve"> </w:t>
-      </w:r>
-    </w:p>
-    <w:p>
-      <w:pPr>
-        <w:ind w:firstLine="426"/>
-        <w:rPr>
-          <w:rFonts w:ascii="Cambria Math" w:hAnsi="Cambria Math"/>
-          <w:i/>
-        </w:rPr>
-      </w:pPr>
-      <w:r>
-        <w:rPr>
-          <w:rFonts w:ascii="Cambria Math" w:hAnsi="Cambria Math"/>
-          <w:i/>
-        </w:rPr>
-        <w:t>=</w:t>
-      </w:r>
-      <w:r>
-        <w:rPr>
-          <w:rFonts w:ascii="Cambria Math" w:hAnsi="Cambria Math"/>
-        </w:rPr>
-        <w:t xml:space="preserve"> </w:t>
-      </w:r>
-      <w:r>
-        <w:rPr>
-          <w:rFonts w:ascii="Cambria Math" w:hAnsi="Cambria Math"/>
-          <w:i/>
-        </w:rPr>
-        <w:t>Ω</w:t>
-      </w:r>
-      <w:r>
-        <w:rPr>
-          <w:rFonts w:ascii="Cambria Math" w:hAnsi="Cambria Math"/>
-          <w:i/>
-        </w:rPr>
-        <w:t xml:space="preserve"> (</w:t>
-      </w:r>
-      <w:r>
-        <w:rPr>
-          <w:rFonts w:ascii="Cambria Math" w:hAnsi="Cambria Math"/>
-          <w:i/>
-        </w:rPr>
-        <w:t>n</w:t>
-      </w:r>
-      <w:r>
-        <w:rPr>
-          <w:rFonts w:ascii="Cambria Math" w:hAnsi="Cambria Math"/>
-          <w:i/>
-        </w:rPr>
-        <w:t>)</w:t>
-      </w:r>
-    </w:p>
-    <w:p>
-      <w:pPr>
-        <w:rPr>
-          <w:rFonts w:ascii="Cambria Math" w:hAnsi="Cambria Math"/>
-          <w:i/>
-        </w:rPr>
-      </w:pPr>
-    </w:p>
-    <w:p>
-      <w:pPr>
-        <w:rPr>
-          <w:rFonts w:ascii="Cambria Math" w:hAnsi="Cambria Math"/>
-          <w:i/>
-        </w:rPr>
-      </w:pPr>
-      <w:r>
-        <w:rPr>
-          <w:rFonts w:ascii="Cambria Math" w:hAnsi="Cambria Math"/>
-          <w:i/>
-        </w:rPr>
-        <w:t>T</w:t>
-      </w:r>
-      <w:r>
-        <w:rPr>
-          <w:rFonts w:ascii="Cambria Math" w:hAnsi="Cambria Math"/>
-          <w:i/>
-        </w:rPr>
-        <w:t>(</w:t>
-      </w:r>
-      <w:r>
-        <w:rPr>
-          <w:rFonts w:ascii="Cambria Math" w:hAnsi="Cambria Math"/>
-          <w:i/>
-        </w:rPr>
-        <w:t>n</w:t>
-      </w:r>
-      <w:r>
-        <w:rPr>
-          <w:rFonts w:ascii="Cambria Math" w:hAnsi="Cambria Math"/>
-          <w:i/>
-        </w:rPr>
-        <w:t xml:space="preserve">) = </w:t>
-      </w:r>
-      <w:r>
-        <w:rPr>
-          <w:rFonts w:ascii="Cambria Math" w:hAnsi="Cambria Math"/>
-          <w:i/>
-        </w:rPr>
-        <w:t>(c</w:t>
-      </w:r>
-      <w:r>
-        <w:rPr>
-          <w:rFonts w:ascii="Cambria Math" w:hAnsi="Cambria Math"/>
-          <w:i/>
-        </w:rPr>
-        <w:t>n</w:t>
-      </w:r>
-      <w:r>
-        <w:rPr>
-          <w:rFonts w:ascii="Cambria Math" w:hAnsi="Cambria Math"/>
-          <w:i/>
-        </w:rPr>
-        <w:t xml:space="preserve"> + cn^2)/n</w:t>
-      </w:r>
-      <w:r>
-        <w:rPr>
-          <w:rFonts w:ascii="Cambria Math" w:hAnsi="Cambria Math"/>
-          <w:i/>
-        </w:rPr>
-        <w:t xml:space="preserve"> </w:t>
-      </w:r>
-    </w:p>
-    <w:p>
-      <w:pPr>
-        <w:ind w:firstLine="426"/>
-        <w:rPr>
-          <w:rFonts w:ascii="Cambria Math" w:hAnsi="Cambria Math"/>
-          <w:i/>
-        </w:rPr>
-      </w:pPr>
-      <w:r>
-        <w:rPr>
-          <w:rFonts w:ascii="Cambria Math" w:hAnsi="Cambria Math"/>
-          <w:i/>
-        </w:rPr>
-        <w:t>=</w:t>
-      </w:r>
-      <w:r>
-        <w:rPr>
-          <w:rFonts w:ascii="Cambria Math" w:hAnsi="Cambria Math"/>
-        </w:rPr>
-        <w:t xml:space="preserve"> </w:t>
-      </w:r>
-      <w:r>
-        <w:rPr>
-          <w:rFonts w:ascii="Cambria Math" w:hAnsi="Cambria Math"/>
-          <w:i/>
-        </w:rPr>
         <w:t>Θ(n)</w:t>
       </w:r>
     </w:p>
@@ -2115,10 +2303,7 @@
     <w:p/>
     <w:p>
       <w:r>
-        <w:t xml:space="preserve">Kasus </w:t>
-      </w:r>
-      <w:r>
-        <w:t>4</w:t>
+        <w:t>Kasus 4</w:t>
       </w:r>
     </w:p>
     <w:p>
@@ -2543,31 +2728,7 @@
                   <w:rPr>
                     <w:rFonts w:ascii="Cambria Math" w:hAnsi="Cambria Math"/>
                   </w:rPr>
-                  <m:t>+</m:t>
-                </m:r>
-                <m:r>
-                  <w:rPr>
-                    <w:rFonts w:ascii="Cambria Math" w:hAnsi="Cambria Math"/>
-                  </w:rPr>
-                  <m:t>Θ</m:t>
-                </m:r>
-                <m:r>
-                  <w:rPr>
-                    <w:rFonts w:ascii="Cambria Math" w:hAnsi="Cambria Math"/>
-                  </w:rPr>
-                  <m:t>(</m:t>
-                </m:r>
-                <m:r>
-                  <w:rPr>
-                    <w:rFonts w:ascii="Cambria Math" w:hAnsi="Cambria Math"/>
-                  </w:rPr>
-                  <m:t>n</m:t>
-                </m:r>
-                <m:r>
-                  <w:rPr>
-                    <w:rFonts w:ascii="Cambria Math" w:hAnsi="Cambria Math"/>
-                  </w:rPr>
-                  <m:t>)</m:t>
+                  <m:t>+n+n</m:t>
                 </m:r>
               </m:e>
             </m:eqArr>
@@ -2615,7 +2776,28 @@
           <w:rFonts w:ascii="Cambria Math" w:hAnsi="Cambria Math"/>
           <w:i/>
         </w:rPr>
-        <w:t>) = cn + cn-c +cn-2c + ..... + 2c +c &lt;= 2cn^2 + cn^2</w:t>
+        <w:t xml:space="preserve">) = </w:t>
+      </w:r>
+      <w:r>
+        <w:rPr>
+          <w:rFonts w:ascii="Cambria Math" w:hAnsi="Cambria Math"/>
+          <w:i/>
+        </w:rPr>
+        <w:t xml:space="preserve">n + n- +n-2 + ..... + 2 +2n &lt;= 2cn^2 + </w:t>
+      </w:r>
+      <w:r>
+        <w:rPr>
+          <w:rFonts w:ascii="Cambria Math" w:hAnsi="Cambria Math"/>
+          <w:i/>
+        </w:rPr>
+        <w:t>2</w:t>
+      </w:r>
+      <w:r>
+        <w:rPr>
+          <w:rFonts w:ascii="Cambria Math" w:hAnsi="Cambria Math"/>
+          <w:i/>
+        </w:rPr>
+        <w:t>cn^2</w:t>
       </w:r>
     </w:p>
     <w:p>
@@ -2631,7 +2813,21 @@
           <w:rFonts w:ascii="Cambria Math" w:hAnsi="Cambria Math"/>
           <w:i/>
         </w:rPr>
-        <w:t xml:space="preserve"> = c((n-1)(n-2)/2) + c&lt;= 2cn^2 + cn^2</w:t>
+        <w:t xml:space="preserve"> = ((n-1)(n+2)/2) + 2n&lt;= 2cn^2 + </w:t>
+      </w:r>
+      <w:r>
+        <w:rPr>
+          <w:rFonts w:ascii="Cambria Math" w:hAnsi="Cambria Math"/>
+          <w:i/>
+        </w:rPr>
+        <w:t>2</w:t>
+      </w:r>
+      <w:r>
+        <w:rPr>
+          <w:rFonts w:ascii="Cambria Math" w:hAnsi="Cambria Math"/>
+          <w:i/>
+        </w:rPr>
+        <w:t>cn^2</w:t>
       </w:r>
     </w:p>
     <w:p>
@@ -2647,7 +2843,21 @@
           <w:rFonts w:ascii="Cambria Math" w:hAnsi="Cambria Math"/>
           <w:i/>
         </w:rPr>
-        <w:t>= c((n^2-3n+2)/2) + c&lt;= 2cn^2 + cn^2</w:t>
+        <w:t xml:space="preserve">= ((n^2+n-2)/2) + 2n&lt;= 2cn^2 + </w:t>
+      </w:r>
+      <w:r>
+        <w:rPr>
+          <w:rFonts w:ascii="Cambria Math" w:hAnsi="Cambria Math"/>
+          <w:i/>
+        </w:rPr>
+        <w:t>2</w:t>
+      </w:r>
+      <w:r>
+        <w:rPr>
+          <w:rFonts w:ascii="Cambria Math" w:hAnsi="Cambria Math"/>
+          <w:i/>
+        </w:rPr>
+        <w:t>cn^2</w:t>
       </w:r>
     </w:p>
     <w:p>
@@ -2663,7 +2873,21 @@
           <w:rFonts w:ascii="Cambria Math" w:hAnsi="Cambria Math"/>
           <w:i/>
         </w:rPr>
-        <w:t>= c((n^2)/2)-c(3n/2)+2c &lt;= 2cn^2 + cn^2</w:t>
+        <w:t xml:space="preserve">= ((n^2)/2)+(n/2)-1+2n &lt;= 2cn^2 + </w:t>
+      </w:r>
+      <w:r>
+        <w:rPr>
+          <w:rFonts w:ascii="Cambria Math" w:hAnsi="Cambria Math"/>
+          <w:i/>
+        </w:rPr>
+        <w:t>2</w:t>
+      </w:r>
+      <w:r>
+        <w:rPr>
+          <w:rFonts w:ascii="Cambria Math" w:hAnsi="Cambria Math"/>
+          <w:i/>
+        </w:rPr>
+        <w:t>cn^2</w:t>
       </w:r>
     </w:p>
     <w:p>
@@ -2731,7 +2955,28 @@
           <w:rFonts w:ascii="Cambria Math" w:hAnsi="Cambria Math"/>
           <w:i/>
         </w:rPr>
-        <w:t>= cn + cn-c +cn-2c + ..... + 2c +c &lt;= 2cn^2 + cn^2</w:t>
+        <w:t xml:space="preserve">= </w:t>
+      </w:r>
+      <w:r>
+        <w:rPr>
+          <w:rFonts w:ascii="Cambria Math" w:hAnsi="Cambria Math"/>
+          <w:i/>
+        </w:rPr>
+        <w:t xml:space="preserve">n + n- +n-2 + ..... + 2 +2n &lt;= 2cn^2 + </w:t>
+      </w:r>
+      <w:r>
+        <w:rPr>
+          <w:rFonts w:ascii="Cambria Math" w:hAnsi="Cambria Math"/>
+          <w:i/>
+        </w:rPr>
+        <w:t>2</w:t>
+      </w:r>
+      <w:r>
+        <w:rPr>
+          <w:rFonts w:ascii="Cambria Math" w:hAnsi="Cambria Math"/>
+          <w:i/>
+        </w:rPr>
+        <w:t>cn^2</w:t>
       </w:r>
     </w:p>
     <w:p>
@@ -2747,7 +2992,21 @@
           <w:rFonts w:ascii="Cambria Math" w:hAnsi="Cambria Math"/>
           <w:i/>
         </w:rPr>
-        <w:t xml:space="preserve"> = c((n-1)(n-2)/2) + c&lt;= 2cn^2 + cn^2</w:t>
+        <w:t xml:space="preserve"> = ((n-1)(n+2)/2) + 2n&lt;= 2cn^2 + </w:t>
+      </w:r>
+      <w:r>
+        <w:rPr>
+          <w:rFonts w:ascii="Cambria Math" w:hAnsi="Cambria Math"/>
+          <w:i/>
+        </w:rPr>
+        <w:t>2</w:t>
+      </w:r>
+      <w:r>
+        <w:rPr>
+          <w:rFonts w:ascii="Cambria Math" w:hAnsi="Cambria Math"/>
+          <w:i/>
+        </w:rPr>
+        <w:t>cn^2</w:t>
       </w:r>
     </w:p>
     <w:p>
@@ -2763,7 +3022,21 @@
           <w:rFonts w:ascii="Cambria Math" w:hAnsi="Cambria Math"/>
           <w:i/>
         </w:rPr>
-        <w:t>= c((n^2-3n+2)/2) + c&lt;= 2cn^2 + cn^2</w:t>
+        <w:t xml:space="preserve">= ((n^2+n-2)/2) + 2n&lt;= 2cn^2 + </w:t>
+      </w:r>
+      <w:r>
+        <w:rPr>
+          <w:rFonts w:ascii="Cambria Math" w:hAnsi="Cambria Math"/>
+          <w:i/>
+        </w:rPr>
+        <w:t>2</w:t>
+      </w:r>
+      <w:r>
+        <w:rPr>
+          <w:rFonts w:ascii="Cambria Math" w:hAnsi="Cambria Math"/>
+          <w:i/>
+        </w:rPr>
+        <w:t>cn^2</w:t>
       </w:r>
     </w:p>
     <w:p>
@@ -2779,7 +3052,21 @@
           <w:rFonts w:ascii="Cambria Math" w:hAnsi="Cambria Math"/>
           <w:i/>
         </w:rPr>
-        <w:t>= c((n^2)/2)-c(3n/2)+2c &lt;= 2cn^2 + cn^2</w:t>
+        <w:t xml:space="preserve">= ((n^2)/2)+(n/2)-1+2n &lt;= 2cn^2 + </w:t>
+      </w:r>
+      <w:r>
+        <w:rPr>
+          <w:rFonts w:ascii="Cambria Math" w:hAnsi="Cambria Math"/>
+          <w:i/>
+        </w:rPr>
+        <w:t>2</w:t>
+      </w:r>
+      <w:r>
+        <w:rPr>
+          <w:rFonts w:ascii="Cambria Math" w:hAnsi="Cambria Math"/>
+          <w:i/>
+        </w:rPr>
+        <w:t>cn^2</w:t>
       </w:r>
     </w:p>
     <w:p>
@@ -2896,8 +3183,6 @@
         </w:rPr>
         <w:t xml:space="preserve"> + cn^2</w:t>
       </w:r>
-      <w:bookmarkStart w:id="0" w:name="_GoBack"/>
-      <w:bookmarkEnd w:id="0"/>
     </w:p>
     <w:p>
       <w:pPr>

</xml_diff>